<commit_message>
updated the first scenario
updated the first scenario
</commit_message>
<xml_diff>
--- a/Documenti/Problem Statement/Documenti Condivisi/scenario.docx
+++ b/Documenti/Problem Statement/Documenti Condivisi/scenario.docx
@@ -221,7 +221,53 @@
               <w:rPr>
                 <w:rFonts w:ascii="Times New Roman" w:hAnsi="Times New Roman" w:cs="Times New Roman"/>
               </w:rPr>
-              <w:t>o registrati, inserisce tutti le informazioni necessarie e conferma.</w:t>
+              <w:t xml:space="preserve">o </w:t>
+            </w:r>
+            <w:r>
+              <w:rPr>
+                <w:rFonts w:ascii="Times New Roman" w:hAnsi="Times New Roman" w:cs="Times New Roman"/>
+                <w:i/>
+              </w:rPr>
+              <w:t>R</w:t>
+            </w:r>
+            <w:r>
+              <w:rPr>
+                <w:rFonts w:ascii="Times New Roman" w:hAnsi="Times New Roman" w:cs="Times New Roman"/>
+                <w:i/>
+              </w:rPr>
+              <w:t>egistrati</w:t>
+            </w:r>
+            <w:r>
+              <w:rPr>
+                <w:rFonts w:ascii="Times New Roman" w:hAnsi="Times New Roman" w:cs="Times New Roman"/>
+              </w:rPr>
+              <w:t>, inserisce tutti le informazioni necessarie</w:t>
+            </w:r>
+            <w:r>
+              <w:rPr>
+                <w:rFonts w:ascii="Times New Roman" w:hAnsi="Times New Roman" w:cs="Times New Roman"/>
+              </w:rPr>
+              <w:t>, come dati personali e password,</w:t>
+            </w:r>
+            <w:r>
+              <w:rPr>
+                <w:rFonts w:ascii="Times New Roman" w:hAnsi="Times New Roman" w:cs="Times New Roman"/>
+              </w:rPr>
+              <w:t xml:space="preserve"> </w:t>
+            </w:r>
+            <w:proofErr w:type="spellStart"/>
+            <w:r>
+              <w:rPr>
+                <w:rFonts w:ascii="Times New Roman" w:hAnsi="Times New Roman" w:cs="Times New Roman"/>
+              </w:rPr>
+              <w:t>e</w:t>
+            </w:r>
+            <w:proofErr w:type="spellEnd"/>
+            <w:r>
+              <w:rPr>
+                <w:rFonts w:ascii="Times New Roman" w:hAnsi="Times New Roman" w:cs="Times New Roman"/>
+              </w:rPr>
+              <w:t xml:space="preserve"> conferma.</w:t>
             </w:r>
           </w:p>
         </w:tc>
@@ -287,7 +333,19 @@
               <w:rPr>
                 <w:rFonts w:ascii="Times New Roman" w:hAnsi="Times New Roman" w:cs="Times New Roman"/>
               </w:rPr>
-              <w:t>Il sito conferma che la registrazione è andata a buon fine facendo tornare Davide sulla pagina iniziale, da qui Davide esegue il login inserendo tutte le informazioni necessarie per entrare nel suo nuovo account Exigram.</w:t>
+              <w:t xml:space="preserve">Il sito conferma che la registrazione è andata a buon fine facendo tornare Davide sulla pagina </w:t>
+            </w:r>
+            <w:r>
+              <w:rPr>
+                <w:rFonts w:ascii="Times New Roman" w:hAnsi="Times New Roman" w:cs="Times New Roman"/>
+              </w:rPr>
+              <w:t>di login</w:t>
+            </w:r>
+            <w:r>
+              <w:rPr>
+                <w:rFonts w:ascii="Times New Roman" w:hAnsi="Times New Roman" w:cs="Times New Roman"/>
+              </w:rPr>
+              <w:t>, da qui Davide esegue il login inserendo tutte le informazioni necessarie per entrare nel suo nuovo account Exigram.</w:t>
             </w:r>
           </w:p>
         </w:tc>
@@ -332,7 +390,19 @@
               <w:rPr>
                 <w:rFonts w:ascii="Times New Roman" w:hAnsi="Times New Roman" w:cs="Times New Roman"/>
               </w:rPr>
-              <w:t>Il software riceve le informazioni e le confronta con quelle presenti nel database, una volta confermato che siano uguali il software permette l’accesso.</w:t>
+              <w:t xml:space="preserve">Il software riceve le informazioni e </w:t>
+            </w:r>
+            <w:r>
+              <w:rPr>
+                <w:rFonts w:ascii="Times New Roman" w:hAnsi="Times New Roman" w:cs="Times New Roman"/>
+              </w:rPr>
+              <w:t>una volta verificate le credenziali permette l’accesso</w:t>
+            </w:r>
+            <w:r>
+              <w:rPr>
+                <w:rFonts w:ascii="Times New Roman" w:hAnsi="Times New Roman" w:cs="Times New Roman"/>
+              </w:rPr>
+              <w:t>.</w:t>
             </w:r>
           </w:p>
         </w:tc>
@@ -400,306 +470,354 @@
               </w:rPr>
               <w:t>Il software riceve la nuova immagine e, una volta controllato che il formato vada bene, cambia le informazioni sul database inserendo la nuova immagine come immagine del profilo.</w:t>
             </w:r>
+          </w:p>
+        </w:tc>
+      </w:tr>
+      <w:tr>
+        <w:tc>
+          <w:tcPr>
+            <w:tcW w:w="4889" w:type="dxa"/>
+          </w:tcPr>
+          <w:p>
+            <w:pPr>
+              <w:jc w:val="both"/>
+              <w:rPr>
+                <w:rFonts w:ascii="Times New Roman" w:hAnsi="Times New Roman" w:cs="Times New Roman"/>
+              </w:rPr>
+            </w:pPr>
+            <w:r>
+              <w:rPr>
+                <w:rFonts w:ascii="Times New Roman" w:hAnsi="Times New Roman" w:cs="Times New Roman"/>
+              </w:rPr>
+              <w:t xml:space="preserve">Una volta modificata l’immagine Davide decide di esplorare Exigram e decide di cercare l’amico che </w:t>
+            </w:r>
+            <w:r>
+              <w:rPr>
+                <w:rFonts w:ascii="Times New Roman" w:hAnsi="Times New Roman" w:cs="Times New Roman"/>
+              </w:rPr>
+              <w:t>gli ha consigliato il sito: Domenico. Una volta effettuata la ricerca e aver trovato il proprio</w:t>
+            </w:r>
+            <w:r>
+              <w:rPr>
+                <w:rFonts w:ascii="Times New Roman" w:hAnsi="Times New Roman" w:cs="Times New Roman"/>
+              </w:rPr>
+              <w:t xml:space="preserve"> amico Davide decide di aggiungerlo come companion</w:t>
+            </w:r>
+            <w:r>
+              <w:rPr>
+                <w:rFonts w:ascii="Times New Roman" w:hAnsi="Times New Roman" w:cs="Times New Roman"/>
+              </w:rPr>
+              <w:t xml:space="preserve"> in modo tale da ricevere degli aggiornamenti nel caso dovesse caricare qualche nuova foto.</w:t>
+            </w:r>
+          </w:p>
+        </w:tc>
+        <w:tc>
+          <w:tcPr>
+            <w:tcW w:w="4889" w:type="dxa"/>
+          </w:tcPr>
+          <w:p>
+            <w:pPr>
+              <w:rPr>
+                <w:rFonts w:ascii="Times New Roman" w:hAnsi="Times New Roman" w:cs="Times New Roman"/>
+              </w:rPr>
+            </w:pPr>
+          </w:p>
+        </w:tc>
+      </w:tr>
+      <w:tr>
+        <w:tc>
+          <w:tcPr>
+            <w:tcW w:w="4889" w:type="dxa"/>
+          </w:tcPr>
+          <w:p>
+            <w:pPr>
+              <w:rPr>
+                <w:rFonts w:ascii="Times New Roman" w:hAnsi="Times New Roman" w:cs="Times New Roman"/>
+              </w:rPr>
+            </w:pPr>
+          </w:p>
+        </w:tc>
+        <w:tc>
+          <w:tcPr>
+            <w:tcW w:w="4889" w:type="dxa"/>
+          </w:tcPr>
+          <w:p>
+            <w:pPr>
+              <w:jc w:val="both"/>
+              <w:rPr>
+                <w:rFonts w:ascii="Times New Roman" w:hAnsi="Times New Roman" w:cs="Times New Roman"/>
+              </w:rPr>
+            </w:pPr>
+            <w:r>
+              <w:rPr>
+                <w:rFonts w:ascii="Times New Roman" w:hAnsi="Times New Roman" w:cs="Times New Roman"/>
+              </w:rPr>
+              <w:t>Il software riceve l’informazione e aggiunge il profil</w:t>
+            </w:r>
+            <w:r>
+              <w:rPr>
+                <w:rFonts w:ascii="Times New Roman" w:hAnsi="Times New Roman" w:cs="Times New Roman"/>
+              </w:rPr>
+              <w:t xml:space="preserve">o di Domenico ai companion </w:t>
+            </w:r>
+            <w:r>
+              <w:rPr>
+                <w:rFonts w:ascii="Times New Roman" w:hAnsi="Times New Roman" w:cs="Times New Roman"/>
+              </w:rPr>
+              <w:t>di</w:t>
+            </w:r>
+            <w:r>
+              <w:rPr>
+                <w:rFonts w:ascii="Times New Roman" w:hAnsi="Times New Roman" w:cs="Times New Roman"/>
+              </w:rPr>
+              <w:t xml:space="preserve"> Davide in modo tale da inviare una notifica nel caso in cui </w:t>
+            </w:r>
+            <w:r>
+              <w:rPr>
+                <w:rFonts w:ascii="Times New Roman" w:hAnsi="Times New Roman" w:cs="Times New Roman"/>
+              </w:rPr>
+              <w:lastRenderedPageBreak/>
+              <w:t>Domenico caricherà una nuova immagine.</w:t>
+            </w:r>
+          </w:p>
+        </w:tc>
+      </w:tr>
+      <w:tr>
+        <w:tc>
+          <w:tcPr>
+            <w:tcW w:w="4889" w:type="dxa"/>
+          </w:tcPr>
+          <w:p>
+            <w:pPr>
+              <w:jc w:val="both"/>
+              <w:rPr>
+                <w:rFonts w:ascii="Times New Roman" w:hAnsi="Times New Roman" w:cs="Times New Roman"/>
+              </w:rPr>
+            </w:pPr>
+            <w:r>
+              <w:rPr>
+                <w:rFonts w:ascii="Times New Roman" w:hAnsi="Times New Roman" w:cs="Times New Roman"/>
+              </w:rPr>
+              <w:lastRenderedPageBreak/>
+              <w:t>In seguito, mentre guardava le immagini caricate da Domenico, Davide trova un’immagine di quando sono andati insieme in un safari in africa e decide di lasciare un upvote e di commentare la foto.</w:t>
+            </w:r>
+          </w:p>
+        </w:tc>
+        <w:tc>
+          <w:tcPr>
+            <w:tcW w:w="4889" w:type="dxa"/>
+          </w:tcPr>
+          <w:p>
+            <w:pPr>
+              <w:rPr>
+                <w:rFonts w:ascii="Times New Roman" w:hAnsi="Times New Roman" w:cs="Times New Roman"/>
+              </w:rPr>
+            </w:pPr>
+          </w:p>
+        </w:tc>
+      </w:tr>
+      <w:tr>
+        <w:tc>
+          <w:tcPr>
+            <w:tcW w:w="4889" w:type="dxa"/>
+          </w:tcPr>
+          <w:p>
+            <w:pPr>
+              <w:rPr>
+                <w:rFonts w:ascii="Times New Roman" w:hAnsi="Times New Roman" w:cs="Times New Roman"/>
+              </w:rPr>
+            </w:pPr>
+          </w:p>
+        </w:tc>
+        <w:tc>
+          <w:tcPr>
+            <w:tcW w:w="4889" w:type="dxa"/>
+          </w:tcPr>
+          <w:p>
+            <w:pPr>
+              <w:jc w:val="both"/>
+              <w:rPr>
+                <w:rFonts w:ascii="Times New Roman" w:hAnsi="Times New Roman" w:cs="Times New Roman"/>
+              </w:rPr>
+            </w:pPr>
+            <w:r>
+              <w:rPr>
+                <w:rFonts w:ascii="Times New Roman" w:hAnsi="Times New Roman" w:cs="Times New Roman"/>
+              </w:rPr>
+              <w:t>Il software riceve le informazioni e aumenta il contatore totale degli upvote</w:t>
+            </w:r>
+            <w:r>
+              <w:rPr>
+                <w:rFonts w:ascii="Times New Roman" w:hAnsi="Times New Roman" w:cs="Times New Roman"/>
+              </w:rPr>
+              <w:t>s/downvotes</w:t>
+            </w:r>
+            <w:r>
+              <w:rPr>
+                <w:rFonts w:ascii="Times New Roman" w:hAnsi="Times New Roman" w:cs="Times New Roman"/>
+              </w:rPr>
+              <w:t xml:space="preserve"> alla foto e in seguito riceve le informazioni </w:t>
+            </w:r>
+            <w:r>
+              <w:rPr>
+                <w:rFonts w:ascii="Times New Roman" w:hAnsi="Times New Roman" w:cs="Times New Roman"/>
+              </w:rPr>
+              <w:t>e a</w:t>
+            </w:r>
+            <w:r>
+              <w:rPr>
+                <w:rFonts w:ascii="Times New Roman" w:hAnsi="Times New Roman" w:cs="Times New Roman"/>
+              </w:rPr>
+              <w:t xml:space="preserve">ggiunge </w:t>
+            </w:r>
+            <w:r>
+              <w:rPr>
+                <w:rFonts w:ascii="Times New Roman" w:hAnsi="Times New Roman" w:cs="Times New Roman"/>
+              </w:rPr>
+              <w:t>nel database il commento</w:t>
+            </w:r>
+            <w:r>
+              <w:rPr>
+                <w:rFonts w:ascii="Times New Roman" w:hAnsi="Times New Roman" w:cs="Times New Roman"/>
+              </w:rPr>
+              <w:t xml:space="preserve"> di Davide</w:t>
+            </w:r>
+            <w:r>
+              <w:rPr>
+                <w:rFonts w:ascii="Times New Roman" w:hAnsi="Times New Roman" w:cs="Times New Roman"/>
+              </w:rPr>
+              <w:t xml:space="preserve"> all’interno dei commenti de</w:t>
+            </w:r>
+            <w:r>
+              <w:rPr>
+                <w:rFonts w:ascii="Times New Roman" w:hAnsi="Times New Roman" w:cs="Times New Roman"/>
+              </w:rPr>
+              <w:t>lla foto</w:t>
+            </w:r>
+            <w:r>
+              <w:rPr>
+                <w:rFonts w:ascii="Times New Roman" w:hAnsi="Times New Roman" w:cs="Times New Roman"/>
+              </w:rPr>
+              <w:t>.</w:t>
+            </w:r>
+          </w:p>
+        </w:tc>
+      </w:tr>
+      <w:tr>
+        <w:tc>
+          <w:tcPr>
+            <w:tcW w:w="4889" w:type="dxa"/>
+          </w:tcPr>
+          <w:p>
+            <w:pPr>
+              <w:jc w:val="both"/>
+              <w:rPr>
+                <w:rFonts w:ascii="Times New Roman" w:hAnsi="Times New Roman" w:cs="Times New Roman"/>
+              </w:rPr>
+            </w:pPr>
+            <w:r>
+              <w:rPr>
+                <w:rFonts w:ascii="Times New Roman" w:hAnsi="Times New Roman" w:cs="Times New Roman"/>
+              </w:rPr>
+              <w:t>Davide dopo aver lasciato il commento alla foto del suo amico decide di cercare qualche foto e scopre che è possibile eseguire una ricerca tramite tag per poter cercare foto più specifiche, decide di cercare delle foto con il tag: safari. Dopo aver visto un po’ di foto, una gli risalta all’occhio per i vari errori commessi, decide quindi di lasciare un downvote e un commento per dare dei consigli su come fare delle foto migliori.</w:t>
+            </w:r>
+          </w:p>
+        </w:tc>
+        <w:tc>
+          <w:tcPr>
+            <w:tcW w:w="4889" w:type="dxa"/>
+          </w:tcPr>
+          <w:p>
+            <w:pPr>
+              <w:rPr>
+                <w:rFonts w:ascii="Times New Roman" w:hAnsi="Times New Roman" w:cs="Times New Roman"/>
+              </w:rPr>
+            </w:pPr>
+          </w:p>
+        </w:tc>
+      </w:tr>
+      <w:tr>
+        <w:tc>
+          <w:tcPr>
+            <w:tcW w:w="4889" w:type="dxa"/>
+          </w:tcPr>
+          <w:p>
+            <w:pPr>
+              <w:rPr>
+                <w:rFonts w:ascii="Times New Roman" w:hAnsi="Times New Roman" w:cs="Times New Roman"/>
+              </w:rPr>
+            </w:pPr>
+          </w:p>
+        </w:tc>
+        <w:tc>
+          <w:tcPr>
+            <w:tcW w:w="4889" w:type="dxa"/>
+          </w:tcPr>
+          <w:p>
+            <w:pPr>
+              <w:jc w:val="both"/>
+              <w:rPr>
+                <w:rFonts w:ascii="Times New Roman" w:hAnsi="Times New Roman" w:cs="Times New Roman"/>
+              </w:rPr>
+            </w:pPr>
+            <w:r>
+              <w:rPr>
+                <w:rFonts w:ascii="Times New Roman" w:hAnsi="Times New Roman" w:cs="Times New Roman"/>
+              </w:rPr>
+              <w:t xml:space="preserve">Il software riceve le informazioni per eseguire la ricerca tramite tag e ritorna le foto che </w:t>
+            </w:r>
+            <w:r>
+              <w:rPr>
+                <w:rFonts w:ascii="Times New Roman" w:hAnsi="Times New Roman" w:cs="Times New Roman"/>
+              </w:rPr>
+              <w:t>contengono questo tag</w:t>
+            </w:r>
+            <w:r>
+              <w:rPr>
+                <w:rFonts w:ascii="Times New Roman" w:hAnsi="Times New Roman" w:cs="Times New Roman"/>
+              </w:rPr>
+              <w:t xml:space="preserve">, in seguito </w:t>
+            </w:r>
+            <w:r>
+              <w:rPr>
+                <w:rFonts w:ascii="Times New Roman" w:hAnsi="Times New Roman" w:cs="Times New Roman"/>
+              </w:rPr>
+              <w:t>riceve altre informazioni e diminuisce di uno il contatore totale di upvotes/dowvotes e aggiunge al database il nuovo commento alla foto.</w:t>
+            </w:r>
+          </w:p>
+        </w:tc>
+      </w:tr>
+      <w:tr>
+        <w:tc>
+          <w:tcPr>
+            <w:tcW w:w="4889" w:type="dxa"/>
+          </w:tcPr>
+          <w:p>
+            <w:pPr>
+              <w:jc w:val="both"/>
+              <w:rPr>
+                <w:rFonts w:ascii="Times New Roman" w:hAnsi="Times New Roman" w:cs="Times New Roman"/>
+              </w:rPr>
+            </w:pPr>
+            <w:r>
+              <w:rPr>
+                <w:rFonts w:ascii="Times New Roman" w:hAnsi="Times New Roman" w:cs="Times New Roman"/>
+              </w:rPr>
+              <w:t>Prima di chiudere il sito Davide decide di caricare la sua prima foto quindi va sul suo profilo e clicca su carica foto, seleziona una sua foto di famiglia aggiunge un tag e clicca su conferma. Subito dopo aver cliccato conferma</w:t>
+            </w:r>
+            <w:r>
+              <w:rPr>
+                <w:rFonts w:ascii="Times New Roman" w:hAnsi="Times New Roman" w:cs="Times New Roman"/>
+              </w:rPr>
+              <w:t>, Davide nota di aver</w:t>
+            </w:r>
             <w:bookmarkStart w:id="0" w:name="_GoBack"/>
             <w:bookmarkEnd w:id="0"/>
-          </w:p>
-        </w:tc>
-      </w:tr>
-      <w:tr>
-        <w:tc>
-          <w:tcPr>
-            <w:tcW w:w="4889" w:type="dxa"/>
-          </w:tcPr>
-          <w:p>
-            <w:pPr>
-              <w:jc w:val="both"/>
-              <w:rPr>
-                <w:rFonts w:ascii="Times New Roman" w:hAnsi="Times New Roman" w:cs="Times New Roman"/>
-              </w:rPr>
-            </w:pPr>
-            <w:r>
-              <w:rPr>
-                <w:rFonts w:ascii="Times New Roman" w:hAnsi="Times New Roman" w:cs="Times New Roman"/>
-              </w:rPr>
-              <w:t xml:space="preserve">Una volta modificata l’immagine Davide decide di esplorare Exigram e decide di cercare l’amico che </w:t>
-            </w:r>
-            <w:r>
-              <w:rPr>
-                <w:rFonts w:ascii="Times New Roman" w:hAnsi="Times New Roman" w:cs="Times New Roman"/>
-              </w:rPr>
-              <w:t>gli ha consigliato il sito: Domenico. Una volta effettuata la ricerca e aver trovato il proprio amico Davide decide di seguirlo in modo tale da ricevere degli aggiornamenti nel caso dovesse caricare qualche nuova foto.</w:t>
-            </w:r>
-          </w:p>
-        </w:tc>
-        <w:tc>
-          <w:tcPr>
-            <w:tcW w:w="4889" w:type="dxa"/>
-          </w:tcPr>
-          <w:p>
-            <w:pPr>
-              <w:rPr>
-                <w:rFonts w:ascii="Times New Roman" w:hAnsi="Times New Roman" w:cs="Times New Roman"/>
-              </w:rPr>
-            </w:pPr>
-          </w:p>
-        </w:tc>
-      </w:tr>
-      <w:tr>
-        <w:tc>
-          <w:tcPr>
-            <w:tcW w:w="4889" w:type="dxa"/>
-          </w:tcPr>
-          <w:p>
-            <w:pPr>
-              <w:rPr>
-                <w:rFonts w:ascii="Times New Roman" w:hAnsi="Times New Roman" w:cs="Times New Roman"/>
-              </w:rPr>
-            </w:pPr>
-          </w:p>
-        </w:tc>
-        <w:tc>
-          <w:tcPr>
-            <w:tcW w:w="4889" w:type="dxa"/>
-          </w:tcPr>
-          <w:p>
-            <w:pPr>
-              <w:jc w:val="both"/>
-              <w:rPr>
-                <w:rFonts w:ascii="Times New Roman" w:hAnsi="Times New Roman" w:cs="Times New Roman"/>
-              </w:rPr>
-            </w:pPr>
-            <w:r>
-              <w:rPr>
-                <w:rFonts w:ascii="Times New Roman" w:hAnsi="Times New Roman" w:cs="Times New Roman"/>
-              </w:rPr>
-              <w:t>Il software riceve l’informazione e aggiunge il profil</w:t>
-            </w:r>
-            <w:r>
-              <w:rPr>
-                <w:rFonts w:ascii="Times New Roman" w:hAnsi="Times New Roman" w:cs="Times New Roman"/>
-              </w:rPr>
-              <w:t>o di Domenico ai companion seguiti</w:t>
-            </w:r>
-            <w:r>
-              <w:rPr>
-                <w:rFonts w:ascii="Times New Roman" w:hAnsi="Times New Roman" w:cs="Times New Roman"/>
-              </w:rPr>
-              <w:t xml:space="preserve"> da Davide in modo tale da inviare una notifica nel caso in cui </w:t>
-            </w:r>
-            <w:r>
-              <w:rPr>
-                <w:rFonts w:ascii="Times New Roman" w:hAnsi="Times New Roman" w:cs="Times New Roman"/>
-              </w:rPr>
-              <w:lastRenderedPageBreak/>
-              <w:t>Domenico caricherà una nuova immagine.</w:t>
-            </w:r>
-          </w:p>
-        </w:tc>
-      </w:tr>
-      <w:tr>
-        <w:tc>
-          <w:tcPr>
-            <w:tcW w:w="4889" w:type="dxa"/>
-          </w:tcPr>
-          <w:p>
-            <w:pPr>
-              <w:jc w:val="both"/>
-              <w:rPr>
-                <w:rFonts w:ascii="Times New Roman" w:hAnsi="Times New Roman" w:cs="Times New Roman"/>
-              </w:rPr>
-            </w:pPr>
-            <w:r>
-              <w:rPr>
-                <w:rFonts w:ascii="Times New Roman" w:hAnsi="Times New Roman" w:cs="Times New Roman"/>
-              </w:rPr>
-              <w:lastRenderedPageBreak/>
-              <w:t>In seguito, mentre guardava le immagini caricate da Domenico, Davide trova un’immagine di quando sono andati insieme in un safari in africa e decide di lasciare un upvote e di commentare la foto.</w:t>
-            </w:r>
-          </w:p>
-        </w:tc>
-        <w:tc>
-          <w:tcPr>
-            <w:tcW w:w="4889" w:type="dxa"/>
-          </w:tcPr>
-          <w:p>
-            <w:pPr>
-              <w:rPr>
-                <w:rFonts w:ascii="Times New Roman" w:hAnsi="Times New Roman" w:cs="Times New Roman"/>
-              </w:rPr>
-            </w:pPr>
-          </w:p>
-        </w:tc>
-      </w:tr>
-      <w:tr>
-        <w:tc>
-          <w:tcPr>
-            <w:tcW w:w="4889" w:type="dxa"/>
-          </w:tcPr>
-          <w:p>
-            <w:pPr>
-              <w:rPr>
-                <w:rFonts w:ascii="Times New Roman" w:hAnsi="Times New Roman" w:cs="Times New Roman"/>
-              </w:rPr>
-            </w:pPr>
-          </w:p>
-        </w:tc>
-        <w:tc>
-          <w:tcPr>
-            <w:tcW w:w="4889" w:type="dxa"/>
-          </w:tcPr>
-          <w:p>
-            <w:pPr>
-              <w:jc w:val="both"/>
-              <w:rPr>
-                <w:rFonts w:ascii="Times New Roman" w:hAnsi="Times New Roman" w:cs="Times New Roman"/>
-              </w:rPr>
-            </w:pPr>
-            <w:r>
-              <w:rPr>
-                <w:rFonts w:ascii="Times New Roman" w:hAnsi="Times New Roman" w:cs="Times New Roman"/>
-              </w:rPr>
-              <w:t>Il software riceve le informazioni e aumenta il contatore totale degli upvote</w:t>
-            </w:r>
-            <w:r>
-              <w:rPr>
-                <w:rFonts w:ascii="Times New Roman" w:hAnsi="Times New Roman" w:cs="Times New Roman"/>
-              </w:rPr>
-              <w:t>s/downvotes</w:t>
-            </w:r>
-            <w:r>
-              <w:rPr>
-                <w:rFonts w:ascii="Times New Roman" w:hAnsi="Times New Roman" w:cs="Times New Roman"/>
-              </w:rPr>
-              <w:t xml:space="preserve"> alla foto e in seguito riceve le informazioni </w:t>
-            </w:r>
-            <w:r>
-              <w:rPr>
-                <w:rFonts w:ascii="Times New Roman" w:hAnsi="Times New Roman" w:cs="Times New Roman"/>
-              </w:rPr>
-              <w:t>e a</w:t>
-            </w:r>
-            <w:r>
-              <w:rPr>
-                <w:rFonts w:ascii="Times New Roman" w:hAnsi="Times New Roman" w:cs="Times New Roman"/>
-              </w:rPr>
-              <w:t xml:space="preserve">ggiunge </w:t>
-            </w:r>
-            <w:r>
-              <w:rPr>
-                <w:rFonts w:ascii="Times New Roman" w:hAnsi="Times New Roman" w:cs="Times New Roman"/>
-              </w:rPr>
-              <w:t>nel database il commento</w:t>
-            </w:r>
-            <w:r>
-              <w:rPr>
-                <w:rFonts w:ascii="Times New Roman" w:hAnsi="Times New Roman" w:cs="Times New Roman"/>
-              </w:rPr>
-              <w:t xml:space="preserve"> di Davide</w:t>
-            </w:r>
-            <w:r>
-              <w:rPr>
-                <w:rFonts w:ascii="Times New Roman" w:hAnsi="Times New Roman" w:cs="Times New Roman"/>
-              </w:rPr>
-              <w:t xml:space="preserve"> all’interno dei commenti alla foto</w:t>
-            </w:r>
-            <w:r>
-              <w:rPr>
-                <w:rFonts w:ascii="Times New Roman" w:hAnsi="Times New Roman" w:cs="Times New Roman"/>
-              </w:rPr>
-              <w:t>.</w:t>
-            </w:r>
-          </w:p>
-        </w:tc>
-      </w:tr>
-      <w:tr>
-        <w:tc>
-          <w:tcPr>
-            <w:tcW w:w="4889" w:type="dxa"/>
-          </w:tcPr>
-          <w:p>
-            <w:pPr>
-              <w:jc w:val="both"/>
-              <w:rPr>
-                <w:rFonts w:ascii="Times New Roman" w:hAnsi="Times New Roman" w:cs="Times New Roman"/>
-              </w:rPr>
-            </w:pPr>
-            <w:r>
-              <w:rPr>
-                <w:rFonts w:ascii="Times New Roman" w:hAnsi="Times New Roman" w:cs="Times New Roman"/>
-              </w:rPr>
-              <w:t>Davide dopo aver lasciato il commento alla foto del suo amico decide di cercare qualche foto e scopre che è possibile eseguire una ricerca tramite tag per poter cercare foto più specifiche, decide di cercare delle foto con il tag: safari. Dopo aver visto un po’ di foto, una gli risalta all’occhio per i vari errori commessi, decide quindi di lasciare un downvote e un commento per dare dei consigli su come fare delle foto migliori.</w:t>
-            </w:r>
-          </w:p>
-        </w:tc>
-        <w:tc>
-          <w:tcPr>
-            <w:tcW w:w="4889" w:type="dxa"/>
-          </w:tcPr>
-          <w:p>
-            <w:pPr>
-              <w:rPr>
-                <w:rFonts w:ascii="Times New Roman" w:hAnsi="Times New Roman" w:cs="Times New Roman"/>
-              </w:rPr>
-            </w:pPr>
-          </w:p>
-        </w:tc>
-      </w:tr>
-      <w:tr>
-        <w:tc>
-          <w:tcPr>
-            <w:tcW w:w="4889" w:type="dxa"/>
-          </w:tcPr>
-          <w:p>
-            <w:pPr>
-              <w:rPr>
-                <w:rFonts w:ascii="Times New Roman" w:hAnsi="Times New Roman" w:cs="Times New Roman"/>
-              </w:rPr>
-            </w:pPr>
-          </w:p>
-        </w:tc>
-        <w:tc>
-          <w:tcPr>
-            <w:tcW w:w="4889" w:type="dxa"/>
-          </w:tcPr>
-          <w:p>
-            <w:pPr>
-              <w:jc w:val="both"/>
-              <w:rPr>
-                <w:rFonts w:ascii="Times New Roman" w:hAnsi="Times New Roman" w:cs="Times New Roman"/>
-              </w:rPr>
-            </w:pPr>
-            <w:r>
-              <w:rPr>
-                <w:rFonts w:ascii="Times New Roman" w:hAnsi="Times New Roman" w:cs="Times New Roman"/>
-              </w:rPr>
-              <w:t xml:space="preserve">Il software riceve le informazioni per eseguire la ricerca tramite tag e ritorna le foto che presentano questo, in seguito </w:t>
-            </w:r>
-            <w:r>
-              <w:rPr>
-                <w:rFonts w:ascii="Times New Roman" w:hAnsi="Times New Roman" w:cs="Times New Roman"/>
-              </w:rPr>
-              <w:t>riceve altre informazioni e diminuisce di uno il contatore totale di upvotes/dowvotes e aggiunge al database il nuovo commento alla foto.</w:t>
-            </w:r>
-          </w:p>
-        </w:tc>
-      </w:tr>
-      <w:tr>
-        <w:tc>
-          <w:tcPr>
-            <w:tcW w:w="4889" w:type="dxa"/>
-          </w:tcPr>
-          <w:p>
-            <w:pPr>
-              <w:jc w:val="both"/>
-              <w:rPr>
-                <w:rFonts w:ascii="Times New Roman" w:hAnsi="Times New Roman" w:cs="Times New Roman"/>
-              </w:rPr>
-            </w:pPr>
-            <w:r>
-              <w:rPr>
-                <w:rFonts w:ascii="Times New Roman" w:hAnsi="Times New Roman" w:cs="Times New Roman"/>
-              </w:rPr>
-              <w:t>Prima di chiudere il sito Davide decide di caricare la sua prima foto quindi va sul suo profilo e clicca su carica foto, seleziona una sua foto di famiglia aggiunge un tag e clicca su conferma. Subito dopo aver cliccato conferma Davide si accorge di essersi dimenticato di aggiungere una didascalia ma, fortunatamente, si accorge che è possibile aggiungerla anche dopo aver caricato la foto, quindi clicca su aggiungi didascalia e, dopo aver scritto tutto, clicca su conferma. Di seguito esegue il logout e chiude il browser.</w:t>
+            <w:r>
+              <w:rPr>
+                <w:rFonts w:ascii="Times New Roman" w:hAnsi="Times New Roman" w:cs="Times New Roman"/>
+              </w:rPr>
+              <w:t xml:space="preserve"> dimenticato di aggiungere una didascalia ma, fortunatamente, si accorge che è possibile aggiungerla anche dopo aver caricato la foto, quindi clicca su aggiungi didascalia e, dopo aver scritto tutto, clicca su conferma. Di seguito esegue il logout e chiude il browser.</w:t>
             </w:r>
           </w:p>
         </w:tc>
@@ -1864,7 +1982,7 @@
 </file>
 
 <file path=customXml/itemProps1.xml><?xml version="1.0" encoding="utf-8"?>
-<ds:datastoreItem xmlns:ds="http://schemas.openxmlformats.org/officeDocument/2006/customXml" ds:itemID="{74933D8C-EABA-4C46-80A9-7607A2AD0490}">
+<ds:datastoreItem xmlns:ds="http://schemas.openxmlformats.org/officeDocument/2006/customXml" ds:itemID="{872D8208-1B60-4D25-A8D6-DEB37F2D6CF4}">
   <ds:schemaRefs>
     <ds:schemaRef ds:uri="http://schemas.openxmlformats.org/officeDocument/2006/bibliography"/>
   </ds:schemaRefs>

</xml_diff>